<commit_message>
live session 1 rev
</commit_message>
<xml_diff>
--- a/Documents/pragma/it/coursera/FA A 24 ITMO 356-556/Live Sessions/live_session_1/Live Session I FA A 24.docx
+++ b/Documents/pragma/it/coursera/FA A 24 ITMO 356-556/Live Sessions/live_session_1/Live Session I FA A 24.docx
@@ -15,6 +15,13 @@
           <w:bCs/>
         </w:rPr>
         <w:t>Live Session I</w:t>
+      </w:r>
+      <w:r>
+        <w:rPr>
+          <w:b/>
+          <w:bCs/>
+        </w:rPr>
+        <w:t xml:space="preserve"> - </w:t>
       </w:r>
     </w:p>
     <w:p/>
@@ -706,7 +713,31 @@
             <w:szCs w:val="28"/>
             <w:u w:val="single"/>
           </w:rPr>
-          <w:t>read command</w:t>
+          <w:t>read comma</w:t>
+        </w:r>
+        <w:r>
+          <w:rPr>
+            <w:rFonts w:cs="Poppins"/>
+            <w:b/>
+            <w:bCs/>
+            <w:color w:val="066AAB"/>
+            <w:sz w:val="28"/>
+            <w:szCs w:val="28"/>
+            <w:u w:val="single"/>
+          </w:rPr>
+          <w:t>n</w:t>
+        </w:r>
+        <w:r>
+          <w:rPr>
+            <w:rFonts w:cs="Poppins"/>
+            <w:b/>
+            <w:bCs/>
+            <w:color w:val="066AAB"/>
+            <w:sz w:val="28"/>
+            <w:szCs w:val="28"/>
+            <w:u w:val="single"/>
+          </w:rPr>
+          <w:t>d</w:t>
         </w:r>
       </w:hyperlink>
       <w:r>
@@ -845,6 +876,17 @@
           <w:sz w:val="28"/>
           <w:szCs w:val="28"/>
         </w:rPr>
+        <w:t>*</w:t>
+      </w:r>
+      <w:r>
+        <w:rPr>
+          <w:rFonts w:cs="Poppins"/>
+          <w:b/>
+          <w:bCs/>
+          <w:color w:val="7030A0"/>
+          <w:sz w:val="28"/>
+          <w:szCs w:val="28"/>
+        </w:rPr>
         <w:t>Example 3</w:t>
       </w:r>
     </w:p>
@@ -891,21 +933,12 @@
           <w:szCs w:val="28"/>
         </w:rPr>
       </w:pPr>
-      <w:proofErr w:type="gramStart"/>
-      <w:r>
-        <w:rPr>
-          <w:sz w:val="28"/>
-          <w:szCs w:val="28"/>
-        </w:rPr>
-        <w:t>read -p</w:t>
-      </w:r>
-      <w:proofErr w:type="gramEnd"/>
-      <w:r>
-        <w:rPr>
-          <w:sz w:val="28"/>
-          <w:szCs w:val="28"/>
-        </w:rPr>
-        <w:t xml:space="preserve"> "Enter a number:" num</w:t>
+      <w:r>
+        <w:rPr>
+          <w:sz w:val="28"/>
+          <w:szCs w:val="28"/>
+        </w:rPr>
+        <w:t>read -p "Enter a number:" num</w:t>
       </w:r>
     </w:p>
     <w:p>
@@ -1049,21 +1082,12 @@
           <w:szCs w:val="28"/>
         </w:rPr>
       </w:pPr>
-      <w:proofErr w:type="gramStart"/>
-      <w:r>
-        <w:rPr>
-          <w:sz w:val="28"/>
-          <w:szCs w:val="28"/>
-        </w:rPr>
-        <w:t>read -p</w:t>
-      </w:r>
-      <w:proofErr w:type="gramEnd"/>
-      <w:r>
-        <w:rPr>
-          <w:sz w:val="28"/>
-          <w:szCs w:val="28"/>
-        </w:rPr>
-        <w:t xml:space="preserve"> "Enter a number: " num1</w:t>
+      <w:r>
+        <w:rPr>
+          <w:sz w:val="28"/>
+          <w:szCs w:val="28"/>
+        </w:rPr>
+        <w:t>read -p "Enter a number: " num1</w:t>
       </w:r>
     </w:p>
     <w:p>
@@ -1074,21 +1098,12 @@
           <w:szCs w:val="28"/>
         </w:rPr>
       </w:pPr>
-      <w:proofErr w:type="gramStart"/>
-      <w:r>
-        <w:rPr>
-          <w:sz w:val="28"/>
-          <w:szCs w:val="28"/>
-        </w:rPr>
-        <w:t>read -p</w:t>
-      </w:r>
-      <w:proofErr w:type="gramEnd"/>
-      <w:r>
-        <w:rPr>
-          <w:sz w:val="28"/>
-          <w:szCs w:val="28"/>
-        </w:rPr>
-        <w:t xml:space="preserve"> "Enter another number: " num2</w:t>
+      <w:r>
+        <w:rPr>
+          <w:sz w:val="28"/>
+          <w:szCs w:val="28"/>
+        </w:rPr>
+        <w:t>read -p "Enter another number: " num2</w:t>
       </w:r>
     </w:p>
     <w:p>
@@ -1156,7 +1171,25 @@
         <w:t>echo "Addition of numbers: $add"</w:t>
       </w:r>
     </w:p>
-    <w:p/>
+    <w:p>
+      <w:r>
+        <w:rPr>
+          <w:b/>
+          <w:bCs/>
+          <w:color w:val="7030A0"/>
+        </w:rPr>
+        <w:t>*</w:t>
+      </w:r>
+      <w:r>
+        <w:t xml:space="preserve">note to use -p option, run the script with bash command ex. </w:t>
+      </w:r>
+      <w:r>
+        <w:rPr>
+          <w:color w:val="FF0000"/>
+        </w:rPr>
+        <w:t xml:space="preserve">bash script3.sh </w:t>
+      </w:r>
+    </w:p>
     <w:p>
       <w:pPr>
         <w:rPr>
@@ -1794,23 +1827,7 @@
           <w:b/>
           <w:bCs/>
         </w:rPr>
-        <w:t xml:space="preserve">    "</w:t>
-      </w:r>
-      <w:proofErr w:type="gramStart"/>
-      <w:r>
-        <w:rPr>
-          <w:b/>
-          <w:bCs/>
-        </w:rPr>
-        <w:t>instance</w:t>
-      </w:r>
-      <w:proofErr w:type="gramEnd"/>
-      <w:r>
-        <w:rPr>
-          <w:b/>
-          <w:bCs/>
-        </w:rPr>
-        <w:t>_type": "t2.micro"</w:t>
+        <w:t xml:space="preserve">    "instance_type": "t2.micro"</w:t>
       </w:r>
     </w:p>
     <w:p>
@@ -1936,23 +1953,7 @@
           <w:b/>
           <w:bCs/>
         </w:rPr>
-        <w:t xml:space="preserve">      "</w:t>
-      </w:r>
-      <w:proofErr w:type="gramStart"/>
-      <w:r>
-        <w:rPr>
-          <w:b/>
-          <w:bCs/>
-        </w:rPr>
-        <w:t>instance</w:t>
-      </w:r>
-      <w:proofErr w:type="gramEnd"/>
-      <w:r>
-        <w:rPr>
-          <w:b/>
-          <w:bCs/>
-        </w:rPr>
-        <w:t>_type": "{{user `instance_type`}}",</w:t>
+        <w:t xml:space="preserve">      "instance_type": "{{user `instance_type`}}",</w:t>
       </w:r>
     </w:p>
     <w:p>
@@ -1973,23 +1974,7 @@
           <w:b/>
           <w:bCs/>
         </w:rPr>
-        <w:t xml:space="preserve">      "</w:t>
-      </w:r>
-      <w:proofErr w:type="gramStart"/>
-      <w:r>
-        <w:rPr>
-          <w:b/>
-          <w:bCs/>
-        </w:rPr>
-        <w:t>source</w:t>
-      </w:r>
-      <w:proofErr w:type="gramEnd"/>
-      <w:r>
-        <w:rPr>
-          <w:b/>
-          <w:bCs/>
-        </w:rPr>
-        <w:t>_ami": "ami-0c55b159cbfafe1f0",</w:t>
+        <w:t xml:space="preserve">      "source_ami": "ami-0c55b159cbfafe1f0",</w:t>
       </w:r>
     </w:p>
     <w:p>
@@ -2010,23 +1995,7 @@
           <w:b/>
           <w:bCs/>
         </w:rPr>
-        <w:t xml:space="preserve">      "</w:t>
-      </w:r>
-      <w:proofErr w:type="gramStart"/>
-      <w:r>
-        <w:rPr>
-          <w:b/>
-          <w:bCs/>
-        </w:rPr>
-        <w:t>ssh</w:t>
-      </w:r>
-      <w:proofErr w:type="gramEnd"/>
-      <w:r>
-        <w:rPr>
-          <w:b/>
-          <w:bCs/>
-        </w:rPr>
-        <w:t>_username": "ubuntu",</w:t>
+        <w:t xml:space="preserve">      "ssh_username": "ubuntu",</w:t>
       </w:r>
     </w:p>
     <w:p>
@@ -2047,23 +2016,7 @@
           <w:b/>
           <w:bCs/>
         </w:rPr>
-        <w:t xml:space="preserve">      "</w:t>
-      </w:r>
-      <w:proofErr w:type="gramStart"/>
-      <w:r>
-        <w:rPr>
-          <w:b/>
-          <w:bCs/>
-        </w:rPr>
-        <w:t>ami</w:t>
-      </w:r>
-      <w:proofErr w:type="gramEnd"/>
-      <w:r>
-        <w:rPr>
-          <w:b/>
-          <w:bCs/>
-        </w:rPr>
-        <w:t>_name": "packer-example {{timestamp}}"</w:t>
+        <w:t xml:space="preserve">      "ami_name": "packer-example {{timestamp}}"</w:t>
       </w:r>
     </w:p>
     <w:p>
@@ -2257,13 +2210,7 @@
     </w:p>
     <w:p>
       <w:r>
-        <w:t>Packer C</w:t>
-      </w:r>
-      <w:r>
-        <w:t xml:space="preserve">onfiguration </w:t>
-      </w:r>
-      <w:r>
-        <w:t xml:space="preserve">breakdown </w:t>
+        <w:t xml:space="preserve">Packer Configuration breakdown </w:t>
       </w:r>
     </w:p>
     <w:p>
@@ -2293,15 +2240,7 @@
     </w:p>
     <w:p>
       <w:r>
-        <w:t xml:space="preserve">  "</w:t>
-      </w:r>
-      <w:proofErr w:type="gramStart"/>
-      <w:r>
-        <w:t>instance</w:t>
-      </w:r>
-      <w:proofErr w:type="gramEnd"/>
-      <w:r>
-        <w:t>_type": "</w:t>
+        <w:t xml:space="preserve">  "instance_type": "</w:t>
       </w:r>
       <w:r>
         <w:rPr>
@@ -2387,54 +2326,22 @@
     </w:p>
     <w:p>
       <w:r>
-        <w:t xml:space="preserve">    "</w:t>
-      </w:r>
-      <w:proofErr w:type="gramStart"/>
-      <w:r>
-        <w:t>instance</w:t>
-      </w:r>
-      <w:proofErr w:type="gramEnd"/>
-      <w:r>
-        <w:t>_type": "{{user `instance_type`}}",</w:t>
-      </w:r>
-    </w:p>
-    <w:p>
-      <w:r>
-        <w:t xml:space="preserve">    "</w:t>
-      </w:r>
-      <w:proofErr w:type="gramStart"/>
-      <w:r>
-        <w:t>source</w:t>
-      </w:r>
-      <w:proofErr w:type="gramEnd"/>
-      <w:r>
-        <w:t>_ami": "ami-0c55b159cbfafe1f0",</w:t>
-      </w:r>
-    </w:p>
-    <w:p>
-      <w:r>
-        <w:t xml:space="preserve">    "</w:t>
-      </w:r>
-      <w:proofErr w:type="gramStart"/>
-      <w:r>
-        <w:t>ssh</w:t>
-      </w:r>
-      <w:proofErr w:type="gramEnd"/>
-      <w:r>
-        <w:t>_username": "ubuntu",</w:t>
-      </w:r>
-    </w:p>
-    <w:p>
-      <w:r>
-        <w:t xml:space="preserve">    "</w:t>
-      </w:r>
-      <w:proofErr w:type="gramStart"/>
-      <w:r>
-        <w:t>ami</w:t>
-      </w:r>
-      <w:proofErr w:type="gramEnd"/>
-      <w:r>
-        <w:t>_name": "packer-example {{timestamp}}"</w:t>
+        <w:t xml:space="preserve">    "instance_type": "{{user `instance_type`}}",</w:t>
+      </w:r>
+    </w:p>
+    <w:p>
+      <w:r>
+        <w:t xml:space="preserve">    "source_ami": "ami-0c55b159cbfafe1f0",</w:t>
+      </w:r>
+    </w:p>
+    <w:p>
+      <w:r>
+        <w:t xml:space="preserve">    "ssh_username": "ubuntu",</w:t>
+      </w:r>
+    </w:p>
+    <w:p>
+      <w:r>
+        <w:t xml:space="preserve">    "ami_name": "packer-example {{timestamp}}"</w:t>
       </w:r>
     </w:p>
     <w:p>
@@ -3689,13 +3596,8 @@
         <w:lastRenderedPageBreak/>
         <w:t xml:space="preserve">- </w:t>
       </w:r>
-      <w:proofErr w:type="gramStart"/>
-      <w:r>
-        <w:t>Thus</w:t>
-      </w:r>
-      <w:proofErr w:type="gramEnd"/>
-      <w:r>
-        <w:t xml:space="preserve"> the </w:t>
+      <w:r>
+        <w:t xml:space="preserve">Thus the </w:t>
       </w:r>
       <w:r>
         <w:t>If the condition in the `if` statement is true (in this case, if the file does not exist), the commands following `then` will execute.</w:t>
@@ -3821,15 +3723,7 @@
     </w:p>
     <w:p>
       <w:r>
-        <w:t xml:space="preserve">This approach should modify only the values in the variables section, leaving the placeholders in the </w:t>
-      </w:r>
-      <w:proofErr w:type="gramStart"/>
-      <w:r>
-        <w:t>builders</w:t>
-      </w:r>
-      <w:proofErr w:type="gramEnd"/>
-      <w:r>
-        <w:t xml:space="preserve"> section intact. </w:t>
+        <w:t xml:space="preserve">This approach should modify only the values in the variables section, leaving the placeholders in the builders section intact. </w:t>
       </w:r>
     </w:p>
     <w:p>
@@ -3928,25 +3822,7 @@
             <w:bCs/>
             <w:color w:val="FF0000"/>
           </w:rPr>
-          <w:t>https://p</w:t>
-        </w:r>
-        <w:r>
-          <w:rPr>
-            <w:rStyle w:val="Hyperlink"/>
-            <w:b/>
-            <w:bCs/>
-            <w:color w:val="FF0000"/>
-          </w:rPr>
-          <w:t>k</w:t>
-        </w:r>
-        <w:r>
-          <w:rPr>
-            <w:rStyle w:val="Hyperlink"/>
-            <w:b/>
-            <w:bCs/>
-            <w:color w:val="FF0000"/>
-          </w:rPr>
-          <w:t>g.go.dev/regexp/syntax#hdr-Syntax</w:t>
+          <w:t>https://pkg.go.dev/regexp/syntax#hdr-Syntax</w:t>
         </w:r>
       </w:hyperlink>
     </w:p>

</xml_diff>

<commit_message>
live session 2 rev 2 added
</commit_message>
<xml_diff>
--- a/Documents/pragma/it/coursera/FA A 24 ITMO 356-556/Live Sessions/live_session_1/Live Session I FA A 24.docx
+++ b/Documents/pragma/it/coursera/FA A 24 ITMO 356-556/Live Sessions/live_session_1/Live Session I FA A 24.docx
@@ -148,8 +148,11 @@
       <w:pPr>
         <w:pStyle w:val="NoSpacing"/>
         <w:rPr>
-          <w:sz w:val="28"/>
-          <w:szCs w:val="28"/>
+          <w:rFonts w:ascii="Aptos" w:hAnsi="Aptos"/>
+          <w:color w:val="467886" w:themeColor="hyperlink"/>
+          <w:sz w:val="28"/>
+          <w:szCs w:val="28"/>
+          <w:u w:val="single"/>
         </w:rPr>
       </w:pPr>
       <w:hyperlink r:id="rId10" w:history="1">
@@ -713,31 +716,7 @@
             <w:szCs w:val="28"/>
             <w:u w:val="single"/>
           </w:rPr>
-          <w:t>read comma</w:t>
-        </w:r>
-        <w:r>
-          <w:rPr>
-            <w:rFonts w:cs="Poppins"/>
-            <w:b/>
-            <w:bCs/>
-            <w:color w:val="066AAB"/>
-            <w:sz w:val="28"/>
-            <w:szCs w:val="28"/>
-            <w:u w:val="single"/>
-          </w:rPr>
-          <w:t>n</w:t>
-        </w:r>
-        <w:r>
-          <w:rPr>
-            <w:rFonts w:cs="Poppins"/>
-            <w:b/>
-            <w:bCs/>
-            <w:color w:val="066AAB"/>
-            <w:sz w:val="28"/>
-            <w:szCs w:val="28"/>
-            <w:u w:val="single"/>
-          </w:rPr>
-          <w:t>d</w:t>
+          <w:t>read command</w:t>
         </w:r>
       </w:hyperlink>
       <w:r>
@@ -933,12 +912,21 @@
           <w:szCs w:val="28"/>
         </w:rPr>
       </w:pPr>
-      <w:r>
-        <w:rPr>
-          <w:sz w:val="28"/>
-          <w:szCs w:val="28"/>
-        </w:rPr>
-        <w:t>read -p "Enter a number:" num</w:t>
+      <w:proofErr w:type="gramStart"/>
+      <w:r>
+        <w:rPr>
+          <w:sz w:val="28"/>
+          <w:szCs w:val="28"/>
+        </w:rPr>
+        <w:t>read -p</w:t>
+      </w:r>
+      <w:proofErr w:type="gramEnd"/>
+      <w:r>
+        <w:rPr>
+          <w:sz w:val="28"/>
+          <w:szCs w:val="28"/>
+        </w:rPr>
+        <w:t xml:space="preserve"> "Enter a number:" num</w:t>
       </w:r>
     </w:p>
     <w:p>
@@ -1082,12 +1070,21 @@
           <w:szCs w:val="28"/>
         </w:rPr>
       </w:pPr>
-      <w:r>
-        <w:rPr>
-          <w:sz w:val="28"/>
-          <w:szCs w:val="28"/>
-        </w:rPr>
-        <w:t>read -p "Enter a number: " num1</w:t>
+      <w:proofErr w:type="gramStart"/>
+      <w:r>
+        <w:rPr>
+          <w:sz w:val="28"/>
+          <w:szCs w:val="28"/>
+        </w:rPr>
+        <w:t>read -p</w:t>
+      </w:r>
+      <w:proofErr w:type="gramEnd"/>
+      <w:r>
+        <w:rPr>
+          <w:sz w:val="28"/>
+          <w:szCs w:val="28"/>
+        </w:rPr>
+        <w:t xml:space="preserve"> "Enter a number: " num1</w:t>
       </w:r>
     </w:p>
     <w:p>
@@ -1098,12 +1095,21 @@
           <w:szCs w:val="28"/>
         </w:rPr>
       </w:pPr>
-      <w:r>
-        <w:rPr>
-          <w:sz w:val="28"/>
-          <w:szCs w:val="28"/>
-        </w:rPr>
-        <w:t>read -p "Enter another number: " num2</w:t>
+      <w:proofErr w:type="gramStart"/>
+      <w:r>
+        <w:rPr>
+          <w:sz w:val="28"/>
+          <w:szCs w:val="28"/>
+        </w:rPr>
+        <w:t>read -p</w:t>
+      </w:r>
+      <w:proofErr w:type="gramEnd"/>
+      <w:r>
+        <w:rPr>
+          <w:sz w:val="28"/>
+          <w:szCs w:val="28"/>
+        </w:rPr>
+        <w:t xml:space="preserve"> "Enter another number: " num2</w:t>
       </w:r>
     </w:p>
     <w:p>
@@ -1180,8 +1186,13 @@
         </w:rPr>
         <w:t>*</w:t>
       </w:r>
-      <w:r>
-        <w:t xml:space="preserve">note to use -p option, run the script with bash command ex. </w:t>
+      <w:proofErr w:type="gramStart"/>
+      <w:r>
+        <w:t>note</w:t>
+      </w:r>
+      <w:proofErr w:type="gramEnd"/>
+      <w:r>
+        <w:t xml:space="preserve"> to use -p option, run the script with bash command ex. </w:t>
       </w:r>
       <w:r>
         <w:rPr>
@@ -1827,7 +1838,23 @@
           <w:b/>
           <w:bCs/>
         </w:rPr>
-        <w:t xml:space="preserve">    "instance_type": "t2.micro"</w:t>
+        <w:t xml:space="preserve">    "</w:t>
+      </w:r>
+      <w:proofErr w:type="gramStart"/>
+      <w:r>
+        <w:rPr>
+          <w:b/>
+          <w:bCs/>
+        </w:rPr>
+        <w:t>instance</w:t>
+      </w:r>
+      <w:proofErr w:type="gramEnd"/>
+      <w:r>
+        <w:rPr>
+          <w:b/>
+          <w:bCs/>
+        </w:rPr>
+        <w:t>_type": "t2.micro"</w:t>
       </w:r>
     </w:p>
     <w:p>
@@ -1953,7 +1980,23 @@
           <w:b/>
           <w:bCs/>
         </w:rPr>
-        <w:t xml:space="preserve">      "instance_type": "{{user `instance_type`}}",</w:t>
+        <w:t xml:space="preserve">      "</w:t>
+      </w:r>
+      <w:proofErr w:type="gramStart"/>
+      <w:r>
+        <w:rPr>
+          <w:b/>
+          <w:bCs/>
+        </w:rPr>
+        <w:t>instance</w:t>
+      </w:r>
+      <w:proofErr w:type="gramEnd"/>
+      <w:r>
+        <w:rPr>
+          <w:b/>
+          <w:bCs/>
+        </w:rPr>
+        <w:t>_type": "{{user `instance_type`}}",</w:t>
       </w:r>
     </w:p>
     <w:p>
@@ -1974,7 +2017,23 @@
           <w:b/>
           <w:bCs/>
         </w:rPr>
-        <w:t xml:space="preserve">      "source_ami": "ami-0c55b159cbfafe1f0",</w:t>
+        <w:t xml:space="preserve">      "</w:t>
+      </w:r>
+      <w:proofErr w:type="gramStart"/>
+      <w:r>
+        <w:rPr>
+          <w:b/>
+          <w:bCs/>
+        </w:rPr>
+        <w:t>source</w:t>
+      </w:r>
+      <w:proofErr w:type="gramEnd"/>
+      <w:r>
+        <w:rPr>
+          <w:b/>
+          <w:bCs/>
+        </w:rPr>
+        <w:t>_ami": "ami-0c55b159cbfafe1f0",</w:t>
       </w:r>
     </w:p>
     <w:p>
@@ -1995,7 +2054,23 @@
           <w:b/>
           <w:bCs/>
         </w:rPr>
-        <w:t xml:space="preserve">      "ssh_username": "ubuntu",</w:t>
+        <w:t xml:space="preserve">      "</w:t>
+      </w:r>
+      <w:proofErr w:type="gramStart"/>
+      <w:r>
+        <w:rPr>
+          <w:b/>
+          <w:bCs/>
+        </w:rPr>
+        <w:t>ssh</w:t>
+      </w:r>
+      <w:proofErr w:type="gramEnd"/>
+      <w:r>
+        <w:rPr>
+          <w:b/>
+          <w:bCs/>
+        </w:rPr>
+        <w:t>_username": "ubuntu",</w:t>
       </w:r>
     </w:p>
     <w:p>
@@ -2016,7 +2091,23 @@
           <w:b/>
           <w:bCs/>
         </w:rPr>
-        <w:t xml:space="preserve">      "ami_name": "packer-example {{timestamp}}"</w:t>
+        <w:t xml:space="preserve">      "</w:t>
+      </w:r>
+      <w:proofErr w:type="gramStart"/>
+      <w:r>
+        <w:rPr>
+          <w:b/>
+          <w:bCs/>
+        </w:rPr>
+        <w:t>ami</w:t>
+      </w:r>
+      <w:proofErr w:type="gramEnd"/>
+      <w:r>
+        <w:rPr>
+          <w:b/>
+          <w:bCs/>
+        </w:rPr>
+        <w:t>_name": "packer-example {{timestamp}}"</w:t>
       </w:r>
     </w:p>
     <w:p>
@@ -2240,7 +2331,15 @@
     </w:p>
     <w:p>
       <w:r>
-        <w:t xml:space="preserve">  "instance_type": "</w:t>
+        <w:t xml:space="preserve">  "</w:t>
+      </w:r>
+      <w:proofErr w:type="gramStart"/>
+      <w:r>
+        <w:t>instance</w:t>
+      </w:r>
+      <w:proofErr w:type="gramEnd"/>
+      <w:r>
+        <w:t>_type": "</w:t>
       </w:r>
       <w:r>
         <w:rPr>
@@ -2326,22 +2425,54 @@
     </w:p>
     <w:p>
       <w:r>
-        <w:t xml:space="preserve">    "instance_type": "{{user `instance_type`}}",</w:t>
-      </w:r>
-    </w:p>
-    <w:p>
-      <w:r>
-        <w:t xml:space="preserve">    "source_ami": "ami-0c55b159cbfafe1f0",</w:t>
-      </w:r>
-    </w:p>
-    <w:p>
-      <w:r>
-        <w:t xml:space="preserve">    "ssh_username": "ubuntu",</w:t>
-      </w:r>
-    </w:p>
-    <w:p>
-      <w:r>
-        <w:t xml:space="preserve">    "ami_name": "packer-example {{timestamp}}"</w:t>
+        <w:t xml:space="preserve">    "</w:t>
+      </w:r>
+      <w:proofErr w:type="gramStart"/>
+      <w:r>
+        <w:t>instance</w:t>
+      </w:r>
+      <w:proofErr w:type="gramEnd"/>
+      <w:r>
+        <w:t>_type": "{{user `instance_type`}}",</w:t>
+      </w:r>
+    </w:p>
+    <w:p>
+      <w:r>
+        <w:t xml:space="preserve">    "</w:t>
+      </w:r>
+      <w:proofErr w:type="gramStart"/>
+      <w:r>
+        <w:t>source</w:t>
+      </w:r>
+      <w:proofErr w:type="gramEnd"/>
+      <w:r>
+        <w:t>_ami": "ami-0c55b159cbfafe1f0",</w:t>
+      </w:r>
+    </w:p>
+    <w:p>
+      <w:r>
+        <w:t xml:space="preserve">    "</w:t>
+      </w:r>
+      <w:proofErr w:type="gramStart"/>
+      <w:r>
+        <w:t>ssh</w:t>
+      </w:r>
+      <w:proofErr w:type="gramEnd"/>
+      <w:r>
+        <w:t>_username": "ubuntu",</w:t>
+      </w:r>
+    </w:p>
+    <w:p>
+      <w:r>
+        <w:t xml:space="preserve">    "</w:t>
+      </w:r>
+      <w:proofErr w:type="gramStart"/>
+      <w:r>
+        <w:t>ami</w:t>
+      </w:r>
+      <w:proofErr w:type="gramEnd"/>
+      <w:r>
+        <w:t>_name": "packer-example {{timestamp}}"</w:t>
       </w:r>
     </w:p>
     <w:p>
@@ -3596,8 +3727,13 @@
         <w:lastRenderedPageBreak/>
         <w:t xml:space="preserve">- </w:t>
       </w:r>
-      <w:r>
-        <w:t xml:space="preserve">Thus the </w:t>
+      <w:proofErr w:type="gramStart"/>
+      <w:r>
+        <w:t>Thus</w:t>
+      </w:r>
+      <w:proofErr w:type="gramEnd"/>
+      <w:r>
+        <w:t xml:space="preserve"> the </w:t>
       </w:r>
       <w:r>
         <w:t>If the condition in the `if` statement is true (in this case, if the file does not exist), the commands following `then` will execute.</w:t>
@@ -3723,7 +3859,15 @@
     </w:p>
     <w:p>
       <w:r>
-        <w:t xml:space="preserve">This approach should modify only the values in the variables section, leaving the placeholders in the builders section intact. </w:t>
+        <w:t xml:space="preserve">This approach should modify only the values in the variables section, leaving the placeholders in the </w:t>
+      </w:r>
+      <w:proofErr w:type="gramStart"/>
+      <w:r>
+        <w:t>builders</w:t>
+      </w:r>
+      <w:proofErr w:type="gramEnd"/>
+      <w:r>
+        <w:t xml:space="preserve"> section intact. </w:t>
       </w:r>
     </w:p>
     <w:p>

</xml_diff>